<commit_message>
did I commit this?
</commit_message>
<xml_diff>
--- a/Word Docs/Collin Mathis Resume.docx
+++ b/Word Docs/Collin Mathis Resume.docx
@@ -1,6 +1,6 @@
 
 <file path=word/document.xml><?xml version="1.0" encoding="utf-8"?>
-<w:document xmlns:wpc="http://schemas.microsoft.com/office/word/2010/wordprocessingCanvas" xmlns:cx="http://schemas.microsoft.com/office/drawing/2014/chartex" xmlns:cx1="http://schemas.microsoft.com/office/drawing/2015/9/8/chartex" xmlns:cx2="http://schemas.microsoft.com/office/drawing/2015/10/21/chartex" xmlns:cx3="http://schemas.microsoft.com/office/drawing/2016/5/9/chartex" xmlns:cx4="http://schemas.microsoft.com/office/drawing/2016/5/10/chartex" xmlns:cx5="http://schemas.microsoft.com/office/drawing/2016/5/11/chartex" xmlns:cx6="http://schemas.microsoft.com/office/drawing/2016/5/12/chartex" xmlns:cx7="http://schemas.microsoft.com/office/drawing/2016/5/13/chartex" xmlns:cx8="http://schemas.microsoft.com/office/drawing/2016/5/14/chartex" xmlns:mc="http://schemas.openxmlformats.org/markup-compatibility/2006" xmlns:aink="http://schemas.microsoft.com/office/drawing/2016/ink" xmlns:am3d="http://schemas.microsoft.com/office/drawing/2017/model3d" xmlns:o="urn:schemas-microsoft-com:office:office" xmlns:r="http://schemas.openxmlformats.org/officeDocument/2006/relationships" xmlns:m="http://schemas.openxmlformats.org/officeDocument/2006/math" xmlns:v="urn:schemas-microsoft-com:vml" xmlns:wp14="http://schemas.microsoft.com/office/word/2010/wordprocessingDrawing" xmlns:wp="http://schemas.openxmlformats.org/drawingml/2006/wordprocessingDrawing" xmlns:w10="urn:schemas-microsoft-com:office:word" xmlns:w="http://schemas.openxmlformats.org/wordprocessingml/2006/main" xmlns:w14="http://schemas.microsoft.com/office/word/2010/wordml" xmlns:w15="http://schemas.microsoft.com/office/word/2012/wordml" xmlns:w16cex="http://schemas.microsoft.com/office/word/2018/wordml/cex" xmlns:w16cid="http://schemas.microsoft.com/office/word/2016/wordml/cid" xmlns:w16="http://schemas.microsoft.com/office/word/2018/wordml" xmlns:w16sdtdh="http://schemas.microsoft.com/office/word/2020/wordml/sdtdatahash" xmlns:w16se="http://schemas.microsoft.com/office/word/2015/wordml/symex" xmlns:wpg="http://schemas.microsoft.com/office/word/2010/wordprocessingGroup" xmlns:wpi="http://schemas.microsoft.com/office/word/2010/wordprocessingInk" xmlns:wne="http://schemas.microsoft.com/office/word/2006/wordml" xmlns:wps="http://schemas.microsoft.com/office/word/2010/wordprocessingShape" mc:Ignorable="w14 w15 w16se w16cid w16 w16cex w16sdtdh wp14">
+<w:document xmlns:wpc="http://schemas.microsoft.com/office/word/2010/wordprocessingCanvas" xmlns:cx="http://schemas.microsoft.com/office/drawing/2014/chartex" xmlns:cx1="http://schemas.microsoft.com/office/drawing/2015/9/8/chartex" xmlns:cx2="http://schemas.microsoft.com/office/drawing/2015/10/21/chartex" xmlns:cx3="http://schemas.microsoft.com/office/drawing/2016/5/9/chartex" xmlns:cx4="http://schemas.microsoft.com/office/drawing/2016/5/10/chartex" xmlns:cx5="http://schemas.microsoft.com/office/drawing/2016/5/11/chartex" xmlns:cx6="http://schemas.microsoft.com/office/drawing/2016/5/12/chartex" xmlns:cx7="http://schemas.microsoft.com/office/drawing/2016/5/13/chartex" xmlns:cx8="http://schemas.microsoft.com/office/drawing/2016/5/14/chartex" xmlns:mc="http://schemas.openxmlformats.org/markup-compatibility/2006" xmlns:aink="http://schemas.microsoft.com/office/drawing/2016/ink" xmlns:am3d="http://schemas.microsoft.com/office/drawing/2017/model3d" xmlns:o="urn:schemas-microsoft-com:office:office" xmlns:oel="http://schemas.microsoft.com/office/2019/extlst" xmlns:r="http://schemas.openxmlformats.org/officeDocument/2006/relationships" xmlns:m="http://schemas.openxmlformats.org/officeDocument/2006/math" xmlns:v="urn:schemas-microsoft-com:vml" xmlns:wp14="http://schemas.microsoft.com/office/word/2010/wordprocessingDrawing" xmlns:wp="http://schemas.openxmlformats.org/drawingml/2006/wordprocessingDrawing" xmlns:w10="urn:schemas-microsoft-com:office:word" xmlns:w="http://schemas.openxmlformats.org/wordprocessingml/2006/main" xmlns:w14="http://schemas.microsoft.com/office/word/2010/wordml" xmlns:w15="http://schemas.microsoft.com/office/word/2012/wordml" xmlns:w16cex="http://schemas.microsoft.com/office/word/2018/wordml/cex" xmlns:w16cid="http://schemas.microsoft.com/office/word/2016/wordml/cid" xmlns:w16="http://schemas.microsoft.com/office/word/2018/wordml" xmlns:w16sdtdh="http://schemas.microsoft.com/office/word/2020/wordml/sdtdatahash" xmlns:w16se="http://schemas.microsoft.com/office/word/2015/wordml/symex" xmlns:wpg="http://schemas.microsoft.com/office/word/2010/wordprocessingGroup" xmlns:wpi="http://schemas.microsoft.com/office/word/2010/wordprocessingInk" xmlns:wne="http://schemas.microsoft.com/office/word/2006/wordml" xmlns:wps="http://schemas.microsoft.com/office/word/2010/wordprocessingShape" mc:Ignorable="w14 w15 w16se w16cid w16 w16cex w16sdtdh wp14">
   <w:body>
     <w:tbl>
       <w:tblPr>
@@ -636,27 +636,6 @@
               <w:t>Army National Guard</w:t>
             </w:r>
           </w:p>
-          <w:p>
-            <w:pPr>
-              <w:pStyle w:val="Jobdescription"/>
-            </w:pPr>
-            <w:sdt>
-              <w:sdtPr>
-                <w:id w:val="-523714314"/>
-                <w:placeholder>
-                  <w:docPart w:val="D1A63AAEF9564881B15C46D1214F3C01"/>
-                </w:placeholder>
-                <w:temporary/>
-                <w:showingPlcHdr/>
-                <w15:appearance w15:val="hidden"/>
-              </w:sdtPr>
-              <w:sdtContent>
-                <w:r>
-                  <w:t>Summarize your key responsibilities and accomplishments. Where appropriate, use the language and words you find in the job description. Be concise, targeting 3-5 key areas.</w:t>
-                </w:r>
-              </w:sdtContent>
-            </w:sdt>
-          </w:p>
         </w:tc>
         <w:tc>
           <w:tcPr>
@@ -732,6 +711,7 @@
                 <w:showingPlcHdr/>
                 <w15:appearance w15:val="hidden"/>
               </w:sdtPr>
+              <w:sdtEndPr/>
               <w:sdtContent>
                 <w:r>
                   <w:t>Skills</w:t>
@@ -886,100 +866,43 @@
           </w:tcPr>
           <w:p/>
         </w:tc>
-        <w:sdt>
-          <w:sdtPr>
-            <w:id w:val="-147828340"/>
-            <w:placeholder>
-              <w:docPart w:val="DB403D96B341434B8654EEB403955A9E"/>
-            </w:placeholder>
-            <w:temporary/>
-            <w:showingPlcHdr/>
-            <w15:appearance w15:val="hidden"/>
-          </w:sdtPr>
-          <w:sdtContent>
-            <w:tc>
-              <w:tcPr>
-                <w:tcW w:w="1658" w:type="pct"/>
-              </w:tcPr>
-              <w:p>
-                <w:pPr>
-                  <w:pStyle w:val="SkillsBullets"/>
-                  <w:rPr>
-                    <w:rStyle w:val="PlaceholderText"/>
-                    <w:color w:val="231F20"/>
-                  </w:rPr>
-                </w:pPr>
-                <w:r>
-                  <w:rPr>
-                    <w:rStyle w:val="PlaceholderText"/>
-                    <w:color w:val="231F20"/>
-                  </w:rPr>
-                  <w:t xml:space="preserve">Creativity </w:t>
-                </w:r>
-              </w:p>
-              <w:p>
-                <w:pPr>
-                  <w:pStyle w:val="SkillsBullets"/>
-                  <w:rPr>
-                    <w:rStyle w:val="PlaceholderText"/>
-                    <w:color w:val="231F20"/>
-                  </w:rPr>
-                </w:pPr>
-                <w:r>
-                  <w:rPr>
-                    <w:rStyle w:val="PlaceholderText"/>
-                    <w:color w:val="231F20"/>
-                  </w:rPr>
-                  <w:t xml:space="preserve">Leadership </w:t>
-                </w:r>
-              </w:p>
-              <w:p>
-                <w:pPr>
-                  <w:pStyle w:val="SkillsBullets"/>
-                  <w:rPr>
-                    <w:rStyle w:val="PlaceholderText"/>
-                    <w:color w:val="231F20"/>
-                  </w:rPr>
-                </w:pPr>
-                <w:r>
-                  <w:rPr>
-                    <w:rStyle w:val="PlaceholderText"/>
-                    <w:color w:val="231F20"/>
-                  </w:rPr>
-                  <w:t xml:space="preserve">Organization </w:t>
-                </w:r>
-              </w:p>
-              <w:p>
-                <w:pPr>
-                  <w:pStyle w:val="SkillsBullets"/>
-                  <w:rPr>
-                    <w:rStyle w:val="PlaceholderText"/>
-                    <w:color w:val="231F20"/>
-                  </w:rPr>
-                </w:pPr>
-                <w:r>
-                  <w:rPr>
-                    <w:rStyle w:val="PlaceholderText"/>
-                    <w:color w:val="231F20"/>
-                  </w:rPr>
-                  <w:t>Problem solving</w:t>
-                </w:r>
-              </w:p>
-              <w:p>
-                <w:pPr>
-                  <w:pStyle w:val="SkillsBullets"/>
-                </w:pPr>
-                <w:r>
-                  <w:rPr>
-                    <w:rStyle w:val="PlaceholderText"/>
-                    <w:color w:val="231F20"/>
-                  </w:rPr>
-                  <w:t>Teamwork</w:t>
-                </w:r>
-              </w:p>
-            </w:tc>
-          </w:sdtContent>
-        </w:sdt>
+        <w:tc>
+          <w:tcPr>
+            <w:tcW w:w="1658" w:type="pct"/>
+          </w:tcPr>
+          <w:p>
+            <w:pPr>
+              <w:pStyle w:val="SkillsBullets"/>
+            </w:pPr>
+            <w:r>
+              <w:t>Javascript</w:t>
+            </w:r>
+          </w:p>
+          <w:p>
+            <w:pPr>
+              <w:pStyle w:val="SkillsBullets"/>
+            </w:pPr>
+            <w:r>
+              <w:t>Node.js</w:t>
+            </w:r>
+          </w:p>
+          <w:p>
+            <w:pPr>
+              <w:pStyle w:val="SkillsBullets"/>
+            </w:pPr>
+            <w:r>
+              <w:t>CSS3</w:t>
+            </w:r>
+          </w:p>
+          <w:p>
+            <w:pPr>
+              <w:pStyle w:val="SkillsBullets"/>
+            </w:pPr>
+            <w:r>
+              <w:t>HTML5</w:t>
+            </w:r>
+          </w:p>
+        </w:tc>
       </w:tr>
       <w:tr>
         <w:tc>
@@ -1018,6 +941,7 @@
                 <w:showingPlcHdr/>
                 <w15:appearance w15:val="hidden"/>
               </w:sdtPr>
+              <w:sdtEndPr/>
               <w:sdtContent>
                 <w:r>
                   <w:t>Contact</w:t>
@@ -1181,15 +1105,7 @@
               <w:pStyle w:val="BodyContactInfo"/>
             </w:pPr>
             <w:r>
-              <w:t xml:space="preserve">149 </w:t>
-            </w:r>
-            <w:proofErr w:type="spellStart"/>
-            <w:r>
-              <w:t>Parryi</w:t>
-            </w:r>
-            <w:proofErr w:type="spellEnd"/>
-            <w:r>
-              <w:t xml:space="preserve"> Cv.</w:t>
+              <w:t>149 Parryi Cv.</w:t>
             </w:r>
             <w:r>
               <w:t xml:space="preserve"> </w:t>
@@ -1232,22 +1148,9 @@
             <w:pPr>
               <w:pStyle w:val="BodyContactInfo"/>
             </w:pPr>
-            <w:sdt>
-              <w:sdtPr>
-                <w:id w:val="2109696488"/>
-                <w:placeholder>
-                  <w:docPart w:val="C1983EB1CA52498DAEC810EFA935F226"/>
-                </w:placeholder>
-                <w:temporary/>
-                <w:showingPlcHdr/>
-                <w15:appearance w15:val="hidden"/>
-              </w:sdtPr>
-              <w:sdtContent>
-                <w:r>
-                  <w:t>linkedin.com/in/robinzupanc</w:t>
-                </w:r>
-              </w:sdtContent>
-            </w:sdt>
+            <w:r>
+              <w:t>https://www.linkedin.com/in/collin-mathis-337996162/</w:t>
+            </w:r>
           </w:p>
         </w:tc>
       </w:tr>
@@ -1263,7 +1166,7 @@
 </file>
 
 <file path=word/endnotes.xml><?xml version="1.0" encoding="utf-8"?>
-<w:endnotes xmlns:wpc="http://schemas.microsoft.com/office/word/2010/wordprocessingCanvas" xmlns:cx="http://schemas.microsoft.com/office/drawing/2014/chartex" xmlns:cx1="http://schemas.microsoft.com/office/drawing/2015/9/8/chartex" xmlns:cx2="http://schemas.microsoft.com/office/drawing/2015/10/21/chartex" xmlns:cx3="http://schemas.microsoft.com/office/drawing/2016/5/9/chartex" xmlns:cx4="http://schemas.microsoft.com/office/drawing/2016/5/10/chartex" xmlns:cx5="http://schemas.microsoft.com/office/drawing/2016/5/11/chartex" xmlns:cx6="http://schemas.microsoft.com/office/drawing/2016/5/12/chartex" xmlns:cx7="http://schemas.microsoft.com/office/drawing/2016/5/13/chartex" xmlns:cx8="http://schemas.microsoft.com/office/drawing/2016/5/14/chartex" xmlns:mc="http://schemas.openxmlformats.org/markup-compatibility/2006" xmlns:aink="http://schemas.microsoft.com/office/drawing/2016/ink" xmlns:am3d="http://schemas.microsoft.com/office/drawing/2017/model3d" xmlns:o="urn:schemas-microsoft-com:office:office" xmlns:r="http://schemas.openxmlformats.org/officeDocument/2006/relationships" xmlns:m="http://schemas.openxmlformats.org/officeDocument/2006/math" xmlns:v="urn:schemas-microsoft-com:vml" xmlns:wp14="http://schemas.microsoft.com/office/word/2010/wordprocessingDrawing" xmlns:wp="http://schemas.openxmlformats.org/drawingml/2006/wordprocessingDrawing" xmlns:w10="urn:schemas-microsoft-com:office:word" xmlns:w="http://schemas.openxmlformats.org/wordprocessingml/2006/main" xmlns:w14="http://schemas.microsoft.com/office/word/2010/wordml" xmlns:w15="http://schemas.microsoft.com/office/word/2012/wordml" xmlns:w16cex="http://schemas.microsoft.com/office/word/2018/wordml/cex" xmlns:w16cid="http://schemas.microsoft.com/office/word/2016/wordml/cid" xmlns:w16="http://schemas.microsoft.com/office/word/2018/wordml" xmlns:w16sdtdh="http://schemas.microsoft.com/office/word/2020/wordml/sdtdatahash" xmlns:w16se="http://schemas.microsoft.com/office/word/2015/wordml/symex" xmlns:wpg="http://schemas.microsoft.com/office/word/2010/wordprocessingGroup" xmlns:wpi="http://schemas.microsoft.com/office/word/2010/wordprocessingInk" xmlns:wne="http://schemas.microsoft.com/office/word/2006/wordml" xmlns:wps="http://schemas.microsoft.com/office/word/2010/wordprocessingShape" mc:Ignorable="w14 w15 w16se w16cid w16 w16cex w16sdtdh wp14">
+<w:endnotes xmlns:wpc="http://schemas.microsoft.com/office/word/2010/wordprocessingCanvas" xmlns:cx="http://schemas.microsoft.com/office/drawing/2014/chartex" xmlns:cx1="http://schemas.microsoft.com/office/drawing/2015/9/8/chartex" xmlns:cx2="http://schemas.microsoft.com/office/drawing/2015/10/21/chartex" xmlns:cx3="http://schemas.microsoft.com/office/drawing/2016/5/9/chartex" xmlns:cx4="http://schemas.microsoft.com/office/drawing/2016/5/10/chartex" xmlns:cx5="http://schemas.microsoft.com/office/drawing/2016/5/11/chartex" xmlns:cx6="http://schemas.microsoft.com/office/drawing/2016/5/12/chartex" xmlns:cx7="http://schemas.microsoft.com/office/drawing/2016/5/13/chartex" xmlns:cx8="http://schemas.microsoft.com/office/drawing/2016/5/14/chartex" xmlns:mc="http://schemas.openxmlformats.org/markup-compatibility/2006" xmlns:aink="http://schemas.microsoft.com/office/drawing/2016/ink" xmlns:am3d="http://schemas.microsoft.com/office/drawing/2017/model3d" xmlns:o="urn:schemas-microsoft-com:office:office" xmlns:oel="http://schemas.microsoft.com/office/2019/extlst" xmlns:r="http://schemas.openxmlformats.org/officeDocument/2006/relationships" xmlns:m="http://schemas.openxmlformats.org/officeDocument/2006/math" xmlns:v="urn:schemas-microsoft-com:vml" xmlns:wp14="http://schemas.microsoft.com/office/word/2010/wordprocessingDrawing" xmlns:wp="http://schemas.openxmlformats.org/drawingml/2006/wordprocessingDrawing" xmlns:w10="urn:schemas-microsoft-com:office:word" xmlns:w="http://schemas.openxmlformats.org/wordprocessingml/2006/main" xmlns:w14="http://schemas.microsoft.com/office/word/2010/wordml" xmlns:w15="http://schemas.microsoft.com/office/word/2012/wordml" xmlns:w16cex="http://schemas.microsoft.com/office/word/2018/wordml/cex" xmlns:w16cid="http://schemas.microsoft.com/office/word/2016/wordml/cid" xmlns:w16="http://schemas.microsoft.com/office/word/2018/wordml" xmlns:w16sdtdh="http://schemas.microsoft.com/office/word/2020/wordml/sdtdatahash" xmlns:w16se="http://schemas.microsoft.com/office/word/2015/wordml/symex" xmlns:wpg="http://schemas.microsoft.com/office/word/2010/wordprocessingGroup" xmlns:wpi="http://schemas.microsoft.com/office/word/2010/wordprocessingInk" xmlns:wne="http://schemas.microsoft.com/office/word/2006/wordml" xmlns:wps="http://schemas.microsoft.com/office/word/2010/wordprocessingShape" mc:Ignorable="w14 w15 w16se w16cid w16 w16cex w16sdtdh wp14">
   <w:endnote w:type="separator" w:id="-1">
     <w:p>
       <w:pPr>
@@ -1288,7 +1191,7 @@
 </file>
 
 <file path=word/footnotes.xml><?xml version="1.0" encoding="utf-8"?>
-<w:footnotes xmlns:wpc="http://schemas.microsoft.com/office/word/2010/wordprocessingCanvas" xmlns:cx="http://schemas.microsoft.com/office/drawing/2014/chartex" xmlns:cx1="http://schemas.microsoft.com/office/drawing/2015/9/8/chartex" xmlns:cx2="http://schemas.microsoft.com/office/drawing/2015/10/21/chartex" xmlns:cx3="http://schemas.microsoft.com/office/drawing/2016/5/9/chartex" xmlns:cx4="http://schemas.microsoft.com/office/drawing/2016/5/10/chartex" xmlns:cx5="http://schemas.microsoft.com/office/drawing/2016/5/11/chartex" xmlns:cx6="http://schemas.microsoft.com/office/drawing/2016/5/12/chartex" xmlns:cx7="http://schemas.microsoft.com/office/drawing/2016/5/13/chartex" xmlns:cx8="http://schemas.microsoft.com/office/drawing/2016/5/14/chartex" xmlns:mc="http://schemas.openxmlformats.org/markup-compatibility/2006" xmlns:aink="http://schemas.microsoft.com/office/drawing/2016/ink" xmlns:am3d="http://schemas.microsoft.com/office/drawing/2017/model3d" xmlns:o="urn:schemas-microsoft-com:office:office" xmlns:r="http://schemas.openxmlformats.org/officeDocument/2006/relationships" xmlns:m="http://schemas.openxmlformats.org/officeDocument/2006/math" xmlns:v="urn:schemas-microsoft-com:vml" xmlns:wp14="http://schemas.microsoft.com/office/word/2010/wordprocessingDrawing" xmlns:wp="http://schemas.openxmlformats.org/drawingml/2006/wordprocessingDrawing" xmlns:w10="urn:schemas-microsoft-com:office:word" xmlns:w="http://schemas.openxmlformats.org/wordprocessingml/2006/main" xmlns:w14="http://schemas.microsoft.com/office/word/2010/wordml" xmlns:w15="http://schemas.microsoft.com/office/word/2012/wordml" xmlns:w16cex="http://schemas.microsoft.com/office/word/2018/wordml/cex" xmlns:w16cid="http://schemas.microsoft.com/office/word/2016/wordml/cid" xmlns:w16="http://schemas.microsoft.com/office/word/2018/wordml" xmlns:w16sdtdh="http://schemas.microsoft.com/office/word/2020/wordml/sdtdatahash" xmlns:w16se="http://schemas.microsoft.com/office/word/2015/wordml/symex" xmlns:wpg="http://schemas.microsoft.com/office/word/2010/wordprocessingGroup" xmlns:wpi="http://schemas.microsoft.com/office/word/2010/wordprocessingInk" xmlns:wne="http://schemas.microsoft.com/office/word/2006/wordml" xmlns:wps="http://schemas.microsoft.com/office/word/2010/wordprocessingShape" mc:Ignorable="w14 w15 w16se w16cid w16 w16cex w16sdtdh wp14">
+<w:footnotes xmlns:wpc="http://schemas.microsoft.com/office/word/2010/wordprocessingCanvas" xmlns:cx="http://schemas.microsoft.com/office/drawing/2014/chartex" xmlns:cx1="http://schemas.microsoft.com/office/drawing/2015/9/8/chartex" xmlns:cx2="http://schemas.microsoft.com/office/drawing/2015/10/21/chartex" xmlns:cx3="http://schemas.microsoft.com/office/drawing/2016/5/9/chartex" xmlns:cx4="http://schemas.microsoft.com/office/drawing/2016/5/10/chartex" xmlns:cx5="http://schemas.microsoft.com/office/drawing/2016/5/11/chartex" xmlns:cx6="http://schemas.microsoft.com/office/drawing/2016/5/12/chartex" xmlns:cx7="http://schemas.microsoft.com/office/drawing/2016/5/13/chartex" xmlns:cx8="http://schemas.microsoft.com/office/drawing/2016/5/14/chartex" xmlns:mc="http://schemas.openxmlformats.org/markup-compatibility/2006" xmlns:aink="http://schemas.microsoft.com/office/drawing/2016/ink" xmlns:am3d="http://schemas.microsoft.com/office/drawing/2017/model3d" xmlns:o="urn:schemas-microsoft-com:office:office" xmlns:oel="http://schemas.microsoft.com/office/2019/extlst" xmlns:r="http://schemas.openxmlformats.org/officeDocument/2006/relationships" xmlns:m="http://schemas.openxmlformats.org/officeDocument/2006/math" xmlns:v="urn:schemas-microsoft-com:vml" xmlns:wp14="http://schemas.microsoft.com/office/word/2010/wordprocessingDrawing" xmlns:wp="http://schemas.openxmlformats.org/drawingml/2006/wordprocessingDrawing" xmlns:w10="urn:schemas-microsoft-com:office:word" xmlns:w="http://schemas.openxmlformats.org/wordprocessingml/2006/main" xmlns:w14="http://schemas.microsoft.com/office/word/2010/wordml" xmlns:w15="http://schemas.microsoft.com/office/word/2012/wordml" xmlns:w16cex="http://schemas.microsoft.com/office/word/2018/wordml/cex" xmlns:w16cid="http://schemas.microsoft.com/office/word/2016/wordml/cid" xmlns:w16="http://schemas.microsoft.com/office/word/2018/wordml" xmlns:w16sdtdh="http://schemas.microsoft.com/office/word/2020/wordml/sdtdatahash" xmlns:w16se="http://schemas.microsoft.com/office/word/2015/wordml/symex" xmlns:wpg="http://schemas.microsoft.com/office/word/2010/wordprocessingGroup" xmlns:wpi="http://schemas.microsoft.com/office/word/2010/wordprocessingInk" xmlns:wne="http://schemas.microsoft.com/office/word/2006/wordml" xmlns:wps="http://schemas.microsoft.com/office/word/2010/wordprocessingShape" mc:Ignorable="w14 w15 w16se w16cid w16 w16cex w16sdtdh wp14">
   <w:footnote w:type="separator" w:id="-1">
     <w:p>
       <w:pPr>
@@ -1313,7 +1216,7 @@
 </file>
 
 <file path=word/numbering.xml><?xml version="1.0" encoding="utf-8"?>
-<w:numbering xmlns:wpc="http://schemas.microsoft.com/office/word/2010/wordprocessingCanvas" xmlns:cx="http://schemas.microsoft.com/office/drawing/2014/chartex" xmlns:cx1="http://schemas.microsoft.com/office/drawing/2015/9/8/chartex" xmlns:cx2="http://schemas.microsoft.com/office/drawing/2015/10/21/chartex" xmlns:cx3="http://schemas.microsoft.com/office/drawing/2016/5/9/chartex" xmlns:cx4="http://schemas.microsoft.com/office/drawing/2016/5/10/chartex" xmlns:cx5="http://schemas.microsoft.com/office/drawing/2016/5/11/chartex" xmlns:cx6="http://schemas.microsoft.com/office/drawing/2016/5/12/chartex" xmlns:cx7="http://schemas.microsoft.com/office/drawing/2016/5/13/chartex" xmlns:cx8="http://schemas.microsoft.com/office/drawing/2016/5/14/chartex" xmlns:mc="http://schemas.openxmlformats.org/markup-compatibility/2006" xmlns:aink="http://schemas.microsoft.com/office/drawing/2016/ink" xmlns:am3d="http://schemas.microsoft.com/office/drawing/2017/model3d" xmlns:o="urn:schemas-microsoft-com:office:office" xmlns:r="http://schemas.openxmlformats.org/officeDocument/2006/relationships" xmlns:m="http://schemas.openxmlformats.org/officeDocument/2006/math" xmlns:v="urn:schemas-microsoft-com:vml" xmlns:wp14="http://schemas.microsoft.com/office/word/2010/wordprocessingDrawing" xmlns:wp="http://schemas.openxmlformats.org/drawingml/2006/wordprocessingDrawing" xmlns:w10="urn:schemas-microsoft-com:office:word" xmlns:w="http://schemas.openxmlformats.org/wordprocessingml/2006/main" xmlns:w14="http://schemas.microsoft.com/office/word/2010/wordml" xmlns:w15="http://schemas.microsoft.com/office/word/2012/wordml" xmlns:w16cex="http://schemas.microsoft.com/office/word/2018/wordml/cex" xmlns:w16cid="http://schemas.microsoft.com/office/word/2016/wordml/cid" xmlns:w16="http://schemas.microsoft.com/office/word/2018/wordml" xmlns:w16sdtdh="http://schemas.microsoft.com/office/word/2020/wordml/sdtdatahash" xmlns:w16se="http://schemas.microsoft.com/office/word/2015/wordml/symex" xmlns:wpg="http://schemas.microsoft.com/office/word/2010/wordprocessingGroup" xmlns:wpi="http://schemas.microsoft.com/office/word/2010/wordprocessingInk" xmlns:wne="http://schemas.microsoft.com/office/word/2006/wordml" xmlns:wps="http://schemas.microsoft.com/office/word/2010/wordprocessingShape" mc:Ignorable="w14 w15 w16se w16cid w16 w16cex w16sdtdh wp14">
+<w:numbering xmlns:wpc="http://schemas.microsoft.com/office/word/2010/wordprocessingCanvas" xmlns:cx="http://schemas.microsoft.com/office/drawing/2014/chartex" xmlns:cx1="http://schemas.microsoft.com/office/drawing/2015/9/8/chartex" xmlns:cx2="http://schemas.microsoft.com/office/drawing/2015/10/21/chartex" xmlns:cx3="http://schemas.microsoft.com/office/drawing/2016/5/9/chartex" xmlns:cx4="http://schemas.microsoft.com/office/drawing/2016/5/10/chartex" xmlns:cx5="http://schemas.microsoft.com/office/drawing/2016/5/11/chartex" xmlns:cx6="http://schemas.microsoft.com/office/drawing/2016/5/12/chartex" xmlns:cx7="http://schemas.microsoft.com/office/drawing/2016/5/13/chartex" xmlns:cx8="http://schemas.microsoft.com/office/drawing/2016/5/14/chartex" xmlns:mc="http://schemas.openxmlformats.org/markup-compatibility/2006" xmlns:aink="http://schemas.microsoft.com/office/drawing/2016/ink" xmlns:am3d="http://schemas.microsoft.com/office/drawing/2017/model3d" xmlns:o="urn:schemas-microsoft-com:office:office" xmlns:oel="http://schemas.microsoft.com/office/2019/extlst" xmlns:r="http://schemas.openxmlformats.org/officeDocument/2006/relationships" xmlns:m="http://schemas.openxmlformats.org/officeDocument/2006/math" xmlns:v="urn:schemas-microsoft-com:vml" xmlns:wp14="http://schemas.microsoft.com/office/word/2010/wordprocessingDrawing" xmlns:wp="http://schemas.openxmlformats.org/drawingml/2006/wordprocessingDrawing" xmlns:w10="urn:schemas-microsoft-com:office:word" xmlns:w="http://schemas.openxmlformats.org/wordprocessingml/2006/main" xmlns:w14="http://schemas.microsoft.com/office/word/2010/wordml" xmlns:w15="http://schemas.microsoft.com/office/word/2012/wordml" xmlns:w16cex="http://schemas.microsoft.com/office/word/2018/wordml/cex" xmlns:w16cid="http://schemas.microsoft.com/office/word/2016/wordml/cid" xmlns:w16="http://schemas.microsoft.com/office/word/2018/wordml" xmlns:w16sdtdh="http://schemas.microsoft.com/office/word/2020/wordml/sdtdatahash" xmlns:w16se="http://schemas.microsoft.com/office/word/2015/wordml/symex" xmlns:wpg="http://schemas.microsoft.com/office/word/2010/wordprocessingGroup" xmlns:wpi="http://schemas.microsoft.com/office/word/2010/wordprocessingInk" xmlns:wne="http://schemas.microsoft.com/office/word/2006/wordml" xmlns:wps="http://schemas.microsoft.com/office/word/2010/wordprocessingShape" mc:Ignorable="w14 w15 w16se w16cid w16 w16cex w16sdtdh wp14">
   <w:abstractNum w:abstractNumId="0" w15:restartNumberingAfterBreak="0">
     <w:nsid w:val="14A524AA"/>
     <w:multiLevelType w:val="hybridMultilevel"/>
@@ -1993,22 +1896,22 @@
       </w:rPr>
     </w:lvl>
   </w:abstractNum>
-  <w:num w:numId="1">
+  <w:num w:numId="1" w16cid:durableId="630012730">
     <w:abstractNumId w:val="2"/>
   </w:num>
-  <w:num w:numId="2">
+  <w:num w:numId="2" w16cid:durableId="1352411058">
     <w:abstractNumId w:val="4"/>
   </w:num>
-  <w:num w:numId="3">
+  <w:num w:numId="3" w16cid:durableId="1445417345">
     <w:abstractNumId w:val="3"/>
   </w:num>
-  <w:num w:numId="4">
+  <w:num w:numId="4" w16cid:durableId="1879274090">
     <w:abstractNumId w:val="0"/>
   </w:num>
-  <w:num w:numId="5">
+  <w:num w:numId="5" w16cid:durableId="180777246">
     <w:abstractNumId w:val="1"/>
   </w:num>
-  <w:num w:numId="6">
+  <w:num w:numId="6" w16cid:durableId="604575991">
     <w:abstractNumId w:val="5"/>
   </w:num>
 </w:numbering>
@@ -2962,7 +2865,7 @@
 </file>
 
 <file path=word/glossary/document.xml><?xml version="1.0" encoding="utf-8"?>
-<w:glossaryDocument xmlns:wpc="http://schemas.microsoft.com/office/word/2010/wordprocessingCanvas" xmlns:cx="http://schemas.microsoft.com/office/drawing/2014/chartex" xmlns:cx1="http://schemas.microsoft.com/office/drawing/2015/9/8/chartex" xmlns:cx2="http://schemas.microsoft.com/office/drawing/2015/10/21/chartex" xmlns:cx3="http://schemas.microsoft.com/office/drawing/2016/5/9/chartex" xmlns:cx4="http://schemas.microsoft.com/office/drawing/2016/5/10/chartex" xmlns:cx5="http://schemas.microsoft.com/office/drawing/2016/5/11/chartex" xmlns:cx6="http://schemas.microsoft.com/office/drawing/2016/5/12/chartex" xmlns:cx7="http://schemas.microsoft.com/office/drawing/2016/5/13/chartex" xmlns:cx8="http://schemas.microsoft.com/office/drawing/2016/5/14/chartex" xmlns:mc="http://schemas.openxmlformats.org/markup-compatibility/2006" xmlns:aink="http://schemas.microsoft.com/office/drawing/2016/ink" xmlns:am3d="http://schemas.microsoft.com/office/drawing/2017/model3d" xmlns:o="urn:schemas-microsoft-com:office:office" xmlns:r="http://schemas.openxmlformats.org/officeDocument/2006/relationships" xmlns:m="http://schemas.openxmlformats.org/officeDocument/2006/math" xmlns:v="urn:schemas-microsoft-com:vml" xmlns:wp14="http://schemas.microsoft.com/office/word/2010/wordprocessingDrawing" xmlns:wp="http://schemas.openxmlformats.org/drawingml/2006/wordprocessingDrawing" xmlns:w10="urn:schemas-microsoft-com:office:word" xmlns:w="http://schemas.openxmlformats.org/wordprocessingml/2006/main" xmlns:w14="http://schemas.microsoft.com/office/word/2010/wordml" xmlns:w15="http://schemas.microsoft.com/office/word/2012/wordml" xmlns:w16cex="http://schemas.microsoft.com/office/word/2018/wordml/cex" xmlns:w16cid="http://schemas.microsoft.com/office/word/2016/wordml/cid" xmlns:w16="http://schemas.microsoft.com/office/word/2018/wordml" xmlns:w16sdtdh="http://schemas.microsoft.com/office/word/2020/wordml/sdtdatahash" xmlns:w16se="http://schemas.microsoft.com/office/word/2015/wordml/symex" xmlns:wpg="http://schemas.microsoft.com/office/word/2010/wordprocessingGroup" xmlns:wpi="http://schemas.microsoft.com/office/word/2010/wordprocessingInk" xmlns:wne="http://schemas.microsoft.com/office/word/2006/wordml" xmlns:wps="http://schemas.microsoft.com/office/word/2010/wordprocessingShape" mc:Ignorable="w14 w15 w16se w16cid w16 w16cex w16sdtdh wp14">
+<w:glossaryDocument xmlns:wpc="http://schemas.microsoft.com/office/word/2010/wordprocessingCanvas" xmlns:cx="http://schemas.microsoft.com/office/drawing/2014/chartex" xmlns:cx1="http://schemas.microsoft.com/office/drawing/2015/9/8/chartex" xmlns:cx2="http://schemas.microsoft.com/office/drawing/2015/10/21/chartex" xmlns:cx3="http://schemas.microsoft.com/office/drawing/2016/5/9/chartex" xmlns:cx4="http://schemas.microsoft.com/office/drawing/2016/5/10/chartex" xmlns:cx5="http://schemas.microsoft.com/office/drawing/2016/5/11/chartex" xmlns:cx6="http://schemas.microsoft.com/office/drawing/2016/5/12/chartex" xmlns:cx7="http://schemas.microsoft.com/office/drawing/2016/5/13/chartex" xmlns:cx8="http://schemas.microsoft.com/office/drawing/2016/5/14/chartex" xmlns:mc="http://schemas.openxmlformats.org/markup-compatibility/2006" xmlns:aink="http://schemas.microsoft.com/office/drawing/2016/ink" xmlns:am3d="http://schemas.microsoft.com/office/drawing/2017/model3d" xmlns:o="urn:schemas-microsoft-com:office:office" xmlns:oel="http://schemas.microsoft.com/office/2019/extlst" xmlns:r="http://schemas.openxmlformats.org/officeDocument/2006/relationships" xmlns:m="http://schemas.openxmlformats.org/officeDocument/2006/math" xmlns:v="urn:schemas-microsoft-com:vml" xmlns:wp14="http://schemas.microsoft.com/office/word/2010/wordprocessingDrawing" xmlns:wp="http://schemas.openxmlformats.org/drawingml/2006/wordprocessingDrawing" xmlns:w10="urn:schemas-microsoft-com:office:word" xmlns:w="http://schemas.openxmlformats.org/wordprocessingml/2006/main" xmlns:w14="http://schemas.microsoft.com/office/word/2010/wordml" xmlns:w15="http://schemas.microsoft.com/office/word/2012/wordml" xmlns:w16cex="http://schemas.microsoft.com/office/word/2018/wordml/cex" xmlns:w16cid="http://schemas.microsoft.com/office/word/2016/wordml/cid" xmlns:w16="http://schemas.microsoft.com/office/word/2018/wordml" xmlns:w16sdtdh="http://schemas.microsoft.com/office/word/2020/wordml/sdtdatahash" xmlns:w16se="http://schemas.microsoft.com/office/word/2015/wordml/symex" xmlns:wpg="http://schemas.microsoft.com/office/word/2010/wordprocessingGroup" xmlns:wpi="http://schemas.microsoft.com/office/word/2010/wordprocessingInk" xmlns:wne="http://schemas.microsoft.com/office/word/2006/wordml" xmlns:wps="http://schemas.microsoft.com/office/word/2010/wordprocessingShape" mc:Ignorable="w14 w15 w16se w16cid w16 w16cex w16sdtdh wp14">
   <w:docParts>
     <w:docPart>
       <w:docPartPr>
@@ -3047,100 +2950,6 @@
     </w:docPart>
     <w:docPart>
       <w:docPartPr>
-        <w:name w:val="DB403D96B341434B8654EEB403955A9E"/>
-        <w:category>
-          <w:name w:val="General"/>
-          <w:gallery w:val="placeholder"/>
-        </w:category>
-        <w:types>
-          <w:type w:val="bbPlcHdr"/>
-        </w:types>
-        <w:behaviors>
-          <w:behavior w:val="content"/>
-        </w:behaviors>
-        <w:guid w:val="{42E13E53-0D13-4006-97A7-0B4EC546040D}"/>
-      </w:docPartPr>
-      <w:docPartBody>
-        <w:p>
-          <w:pPr>
-            <w:pStyle w:val="SkillsBullets"/>
-            <w:rPr>
-              <w:rStyle w:val="PlaceholderText"/>
-              <w:color w:val="231F20"/>
-            </w:rPr>
-          </w:pPr>
-          <w:r>
-            <w:rPr>
-              <w:rStyle w:val="PlaceholderText"/>
-              <w:color w:val="231F20"/>
-            </w:rPr>
-            <w:t xml:space="preserve">Creativity </w:t>
-          </w:r>
-        </w:p>
-        <w:p>
-          <w:pPr>
-            <w:pStyle w:val="SkillsBullets"/>
-            <w:rPr>
-              <w:rStyle w:val="PlaceholderText"/>
-              <w:color w:val="231F20"/>
-            </w:rPr>
-          </w:pPr>
-          <w:r>
-            <w:rPr>
-              <w:rStyle w:val="PlaceholderText"/>
-              <w:color w:val="231F20"/>
-            </w:rPr>
-            <w:t xml:space="preserve">Leadership </w:t>
-          </w:r>
-        </w:p>
-        <w:p>
-          <w:pPr>
-            <w:pStyle w:val="SkillsBullets"/>
-            <w:rPr>
-              <w:rStyle w:val="PlaceholderText"/>
-              <w:color w:val="231F20"/>
-            </w:rPr>
-          </w:pPr>
-          <w:r>
-            <w:rPr>
-              <w:rStyle w:val="PlaceholderText"/>
-              <w:color w:val="231F20"/>
-            </w:rPr>
-            <w:t xml:space="preserve">Organization </w:t>
-          </w:r>
-        </w:p>
-        <w:p>
-          <w:pPr>
-            <w:pStyle w:val="SkillsBullets"/>
-            <w:rPr>
-              <w:rStyle w:val="PlaceholderText"/>
-              <w:color w:val="231F20"/>
-            </w:rPr>
-          </w:pPr>
-          <w:r>
-            <w:rPr>
-              <w:rStyle w:val="PlaceholderText"/>
-              <w:color w:val="231F20"/>
-            </w:rPr>
-            <w:t>Problem solving</w:t>
-          </w:r>
-        </w:p>
-        <w:p>
-          <w:pPr>
-            <w:pStyle w:val="DB403D96B341434B8654EEB403955A9E"/>
-          </w:pPr>
-          <w:r>
-            <w:rPr>
-              <w:rStyle w:val="PlaceholderText"/>
-              <w:color w:val="231F20"/>
-            </w:rPr>
-            <w:t>Teamwork</w:t>
-          </w:r>
-        </w:p>
-      </w:docPartBody>
-    </w:docPart>
-    <w:docPart>
-      <w:docPartPr>
         <w:name w:val="B5AAFCDD376B4E2FA127909D08D10AAE"/>
         <w:category>
           <w:name w:val="General"/>
@@ -3161,58 +2970,6 @@
           </w:pPr>
           <w:r>
             <w:t>Contact</w:t>
-          </w:r>
-        </w:p>
-      </w:docPartBody>
-    </w:docPart>
-    <w:docPart>
-      <w:docPartPr>
-        <w:name w:val="C1983EB1CA52498DAEC810EFA935F226"/>
-        <w:category>
-          <w:name w:val="General"/>
-          <w:gallery w:val="placeholder"/>
-        </w:category>
-        <w:types>
-          <w:type w:val="bbPlcHdr"/>
-        </w:types>
-        <w:behaviors>
-          <w:behavior w:val="content"/>
-        </w:behaviors>
-        <w:guid w:val="{0E4F1957-6B16-4A94-9531-C6CAF553182F}"/>
-      </w:docPartPr>
-      <w:docPartBody>
-        <w:p>
-          <w:pPr>
-            <w:pStyle w:val="C1983EB1CA52498DAEC810EFA935F226"/>
-          </w:pPr>
-          <w:r>
-            <w:t>linkedin.com/in/robinzupanc</w:t>
-          </w:r>
-        </w:p>
-      </w:docPartBody>
-    </w:docPart>
-    <w:docPart>
-      <w:docPartPr>
-        <w:name w:val="D1A63AAEF9564881B15C46D1214F3C01"/>
-        <w:category>
-          <w:name w:val="General"/>
-          <w:gallery w:val="placeholder"/>
-        </w:category>
-        <w:types>
-          <w:type w:val="bbPlcHdr"/>
-        </w:types>
-        <w:behaviors>
-          <w:behavior w:val="content"/>
-        </w:behaviors>
-        <w:guid w:val="{242E5895-EE19-440C-BB51-D36B5E92AFCB}"/>
-      </w:docPartPr>
-      <w:docPartBody>
-        <w:p>
-          <w:pPr>
-            <w:pStyle w:val="D1A63AAEF9564881B15C46D1214F3C01"/>
-          </w:pPr>
-          <w:r>
-            <w:t>Summarize your key responsibilities and accomplishments. Where appropriate, use the language and words you find in the job description. Be concise, targeting 3-5 key areas.</w:t>
           </w:r>
         </w:p>
       </w:docPartBody>
@@ -3290,7 +3047,7 @@
 </file>
 
 <file path=word/glossary/numbering.xml><?xml version="1.0" encoding="utf-8"?>
-<w:numbering xmlns:wpc="http://schemas.microsoft.com/office/word/2010/wordprocessingCanvas" xmlns:cx="http://schemas.microsoft.com/office/drawing/2014/chartex" xmlns:cx1="http://schemas.microsoft.com/office/drawing/2015/9/8/chartex" xmlns:cx2="http://schemas.microsoft.com/office/drawing/2015/10/21/chartex" xmlns:cx3="http://schemas.microsoft.com/office/drawing/2016/5/9/chartex" xmlns:cx4="http://schemas.microsoft.com/office/drawing/2016/5/10/chartex" xmlns:cx5="http://schemas.microsoft.com/office/drawing/2016/5/11/chartex" xmlns:cx6="http://schemas.microsoft.com/office/drawing/2016/5/12/chartex" xmlns:cx7="http://schemas.microsoft.com/office/drawing/2016/5/13/chartex" xmlns:cx8="http://schemas.microsoft.com/office/drawing/2016/5/14/chartex" xmlns:mc="http://schemas.openxmlformats.org/markup-compatibility/2006" xmlns:aink="http://schemas.microsoft.com/office/drawing/2016/ink" xmlns:am3d="http://schemas.microsoft.com/office/drawing/2017/model3d" xmlns:o="urn:schemas-microsoft-com:office:office" xmlns:r="http://schemas.openxmlformats.org/officeDocument/2006/relationships" xmlns:m="http://schemas.openxmlformats.org/officeDocument/2006/math" xmlns:v="urn:schemas-microsoft-com:vml" xmlns:wp14="http://schemas.microsoft.com/office/word/2010/wordprocessingDrawing" xmlns:wp="http://schemas.openxmlformats.org/drawingml/2006/wordprocessingDrawing" xmlns:w10="urn:schemas-microsoft-com:office:word" xmlns:w="http://schemas.openxmlformats.org/wordprocessingml/2006/main" xmlns:w14="http://schemas.microsoft.com/office/word/2010/wordml" xmlns:w15="http://schemas.microsoft.com/office/word/2012/wordml" xmlns:w16cex="http://schemas.microsoft.com/office/word/2018/wordml/cex" xmlns:w16cid="http://schemas.microsoft.com/office/word/2016/wordml/cid" xmlns:w16="http://schemas.microsoft.com/office/word/2018/wordml" xmlns:w16sdtdh="http://schemas.microsoft.com/office/word/2020/wordml/sdtdatahash" xmlns:w16se="http://schemas.microsoft.com/office/word/2015/wordml/symex" xmlns:wpg="http://schemas.microsoft.com/office/word/2010/wordprocessingGroup" xmlns:wpi="http://schemas.microsoft.com/office/word/2010/wordprocessingInk" xmlns:wne="http://schemas.microsoft.com/office/word/2006/wordml" xmlns:wps="http://schemas.microsoft.com/office/word/2010/wordprocessingShape" mc:Ignorable="w14 w15 w16se w16cid w16 w16cex w16sdtdh wp14">
+<w:numbering xmlns:wpc="http://schemas.microsoft.com/office/word/2010/wordprocessingCanvas" xmlns:cx="http://schemas.microsoft.com/office/drawing/2014/chartex" xmlns:cx1="http://schemas.microsoft.com/office/drawing/2015/9/8/chartex" xmlns:cx2="http://schemas.microsoft.com/office/drawing/2015/10/21/chartex" xmlns:cx3="http://schemas.microsoft.com/office/drawing/2016/5/9/chartex" xmlns:cx4="http://schemas.microsoft.com/office/drawing/2016/5/10/chartex" xmlns:cx5="http://schemas.microsoft.com/office/drawing/2016/5/11/chartex" xmlns:cx6="http://schemas.microsoft.com/office/drawing/2016/5/12/chartex" xmlns:cx7="http://schemas.microsoft.com/office/drawing/2016/5/13/chartex" xmlns:cx8="http://schemas.microsoft.com/office/drawing/2016/5/14/chartex" xmlns:mc="http://schemas.openxmlformats.org/markup-compatibility/2006" xmlns:aink="http://schemas.microsoft.com/office/drawing/2016/ink" xmlns:am3d="http://schemas.microsoft.com/office/drawing/2017/model3d" xmlns:o="urn:schemas-microsoft-com:office:office" xmlns:oel="http://schemas.microsoft.com/office/2019/extlst" xmlns:r="http://schemas.openxmlformats.org/officeDocument/2006/relationships" xmlns:m="http://schemas.openxmlformats.org/officeDocument/2006/math" xmlns:v="urn:schemas-microsoft-com:vml" xmlns:wp14="http://schemas.microsoft.com/office/word/2010/wordprocessingDrawing" xmlns:wp="http://schemas.openxmlformats.org/drawingml/2006/wordprocessingDrawing" xmlns:w10="urn:schemas-microsoft-com:office:word" xmlns:w="http://schemas.openxmlformats.org/wordprocessingml/2006/main" xmlns:w14="http://schemas.microsoft.com/office/word/2010/wordml" xmlns:w15="http://schemas.microsoft.com/office/word/2012/wordml" xmlns:w16cex="http://schemas.microsoft.com/office/word/2018/wordml/cex" xmlns:w16cid="http://schemas.microsoft.com/office/word/2016/wordml/cid" xmlns:w16="http://schemas.microsoft.com/office/word/2018/wordml" xmlns:w16sdtdh="http://schemas.microsoft.com/office/word/2020/wordml/sdtdatahash" xmlns:w16se="http://schemas.microsoft.com/office/word/2015/wordml/symex" xmlns:wpg="http://schemas.microsoft.com/office/word/2010/wordprocessingGroup" xmlns:wpi="http://schemas.microsoft.com/office/word/2010/wordprocessingInk" xmlns:wne="http://schemas.microsoft.com/office/word/2006/wordml" xmlns:wps="http://schemas.microsoft.com/office/word/2010/wordprocessingShape" mc:Ignorable="w14 w15 w16se w16cid w16 w16cex w16sdtdh wp14">
   <w:abstractNum w:abstractNumId="0" w15:restartNumberingAfterBreak="0">
     <w:nsid w:val="1A7F2D0E"/>
     <w:multiLevelType w:val="hybridMultilevel"/>
@@ -3405,7 +3162,7 @@
       </w:rPr>
     </w:lvl>
   </w:abstractNum>
-  <w:num w:numId="1">
+  <w:num w:numId="1" w16cid:durableId="725103713">
     <w:abstractNumId w:val="0"/>
   </w:num>
 </w:numbering>
@@ -3427,7 +3184,9 @@
   </w:compat>
   <w:rsids>
     <w:rsidRoot w:val="00860E13"/>
+    <w:rsid w:val="004722F6"/>
     <w:rsid w:val="00570EFB"/>
+    <w:rsid w:val="005B4BAA"/>
     <w:rsid w:val="00860E13"/>
     <w:rsid w:val="00C64624"/>
     <w:rsid w:val="00EF21BD"/>
@@ -3879,15 +3638,6 @@
     <w:semiHidden/>
     <w:unhideWhenUsed/>
   </w:style>
-  <w:style w:type="paragraph" w:customStyle="1" w:styleId="BF9A651739A747799C9025A545F659B7">
-    <w:name w:val="BF9A651739A747799C9025A545F659B7"/>
-  </w:style>
-  <w:style w:type="paragraph" w:customStyle="1" w:styleId="7AB4158240ED471D9B70A5EAFE5DB394">
-    <w:name w:val="7AB4158240ED471D9B70A5EAFE5DB394"/>
-  </w:style>
-  <w:style w:type="paragraph" w:customStyle="1" w:styleId="5E3BDFB5FA5F4D15B7D7135441D7D266">
-    <w:name w:val="5E3BDFB5FA5F4D15B7D7135441D7D266"/>
-  </w:style>
   <w:style w:type="character" w:styleId="PlaceholderText">
     <w:name w:val="Placeholder Text"/>
     <w:basedOn w:val="DefaultParagraphFont"/>
@@ -3897,69 +3647,6 @@
     <w:rPr>
       <w:color w:val="808080"/>
     </w:rPr>
-  </w:style>
-  <w:style w:type="paragraph" w:customStyle="1" w:styleId="E0B2B91233F4496EB87BB28E23E5B665">
-    <w:name w:val="E0B2B91233F4496EB87BB28E23E5B665"/>
-  </w:style>
-  <w:style w:type="paragraph" w:customStyle="1" w:styleId="60341A0E81D849B9A9A64D313332E79D">
-    <w:name w:val="60341A0E81D849B9A9A64D313332E79D"/>
-  </w:style>
-  <w:style w:type="paragraph" w:customStyle="1" w:styleId="7296E1553CA2448592291AB26A36EE1C">
-    <w:name w:val="7296E1553CA2448592291AB26A36EE1C"/>
-  </w:style>
-  <w:style w:type="paragraph" w:customStyle="1" w:styleId="EC038D5922E349D18C599C9645F284D7">
-    <w:name w:val="EC038D5922E349D18C599C9645F284D7"/>
-  </w:style>
-  <w:style w:type="character" w:customStyle="1" w:styleId="CompanyName">
-    <w:name w:val="Company Name"/>
-    <w:basedOn w:val="DefaultParagraphFont"/>
-    <w:uiPriority w:val="1"/>
-    <w:qFormat/>
-    <w:rPr>
-      <w:i/>
-    </w:rPr>
-  </w:style>
-  <w:style w:type="paragraph" w:customStyle="1" w:styleId="E9FB70729BF44211A781983E74E34EDA">
-    <w:name w:val="E9FB70729BF44211A781983E74E34EDA"/>
-  </w:style>
-  <w:style w:type="paragraph" w:customStyle="1" w:styleId="3AF03D736D7849C5B24D6742BA4000A1">
-    <w:name w:val="3AF03D736D7849C5B24D6742BA4000A1"/>
-  </w:style>
-  <w:style w:type="paragraph" w:customStyle="1" w:styleId="4D294EF77A0D4B38BE7ABDD0BF76481A">
-    <w:name w:val="4D294EF77A0D4B38BE7ABDD0BF76481A"/>
-  </w:style>
-  <w:style w:type="paragraph" w:customStyle="1" w:styleId="67972E7568E14C55966C17AB37239324">
-    <w:name w:val="67972E7568E14C55966C17AB37239324"/>
-  </w:style>
-  <w:style w:type="paragraph" w:customStyle="1" w:styleId="956A165C75C64A509669958368F67976">
-    <w:name w:val="956A165C75C64A509669958368F67976"/>
-  </w:style>
-  <w:style w:type="paragraph" w:customStyle="1" w:styleId="890994BB419C44A88D1242AB7094B01F">
-    <w:name w:val="890994BB419C44A88D1242AB7094B01F"/>
-  </w:style>
-  <w:style w:type="paragraph" w:customStyle="1" w:styleId="87E876A70FEA4D80ABA481D20AB481FB">
-    <w:name w:val="87E876A70FEA4D80ABA481D20AB481FB"/>
-  </w:style>
-  <w:style w:type="paragraph" w:customStyle="1" w:styleId="31424D999F884740953BB6809E7975D6">
-    <w:name w:val="31424D999F884740953BB6809E7975D6"/>
-  </w:style>
-  <w:style w:type="paragraph" w:customStyle="1" w:styleId="33F4987152FE4D6DACB51942DDC3FC18">
-    <w:name w:val="33F4987152FE4D6DACB51942DDC3FC18"/>
-  </w:style>
-  <w:style w:type="paragraph" w:customStyle="1" w:styleId="8F8DDB8A908A440892C0C4704A48F703">
-    <w:name w:val="8F8DDB8A908A440892C0C4704A48F703"/>
-  </w:style>
-  <w:style w:type="paragraph" w:customStyle="1" w:styleId="31226495DBFA497E9E37B6D688D77500">
-    <w:name w:val="31226495DBFA497E9E37B6D688D77500"/>
-  </w:style>
-  <w:style w:type="paragraph" w:customStyle="1" w:styleId="958CB7B2BA09497195DB02A414926FAE">
-    <w:name w:val="958CB7B2BA09497195DB02A414926FAE"/>
-  </w:style>
-  <w:style w:type="paragraph" w:customStyle="1" w:styleId="F974037495424280A865E4999FC21E4E">
-    <w:name w:val="F974037495424280A865E4999FC21E4E"/>
-  </w:style>
-  <w:style w:type="paragraph" w:customStyle="1" w:styleId="6D65993F2D0740E19DDCBE5C49507370">
-    <w:name w:val="6D65993F2D0740E19DDCBE5C49507370"/>
   </w:style>
   <w:style w:type="paragraph" w:customStyle="1" w:styleId="SkillsBullets">
     <w:name w:val="Skills Bullets"/>
@@ -3989,21 +3676,6 @@
       <w:lang w:bidi="en-US"/>
     </w:rPr>
   </w:style>
-  <w:style w:type="paragraph" w:customStyle="1" w:styleId="4DFEE45A7F394F819022F02E59E001FB">
-    <w:name w:val="4DFEE45A7F394F819022F02E59E001FB"/>
-  </w:style>
-  <w:style w:type="paragraph" w:customStyle="1" w:styleId="C37AA1CB312A4425B8FD21268F1FB323">
-    <w:name w:val="C37AA1CB312A4425B8FD21268F1FB323"/>
-  </w:style>
-  <w:style w:type="paragraph" w:customStyle="1" w:styleId="4756CB0C5F8D4E3BA285F4FCCF851BEF">
-    <w:name w:val="4756CB0C5F8D4E3BA285F4FCCF851BEF"/>
-  </w:style>
-  <w:style w:type="paragraph" w:customStyle="1" w:styleId="2660F899F810417C944C18C7C429C1EB">
-    <w:name w:val="2660F899F810417C944C18C7C429C1EB"/>
-  </w:style>
-  <w:style w:type="paragraph" w:customStyle="1" w:styleId="E21965F89FF74C6EAE3F5012215CA8F8">
-    <w:name w:val="E21965F89FF74C6EAE3F5012215CA8F8"/>
-  </w:style>
   <w:style w:type="character" w:styleId="Hyperlink">
     <w:name w:val="Hyperlink"/>
     <w:basedOn w:val="DefaultParagraphFont"/>
@@ -4015,187 +3687,11 @@
       <w:u w:val="single"/>
     </w:rPr>
   </w:style>
-  <w:style w:type="paragraph" w:customStyle="1" w:styleId="D141E4B177C0452DA9070AF4F427177C">
-    <w:name w:val="D141E4B177C0452DA9070AF4F427177C"/>
-  </w:style>
-  <w:style w:type="paragraph" w:customStyle="1" w:styleId="9938CE0D58A848FA8B33CDFF4C4045F0">
-    <w:name w:val="9938CE0D58A848FA8B33CDFF4C4045F0"/>
-  </w:style>
-  <w:style w:type="paragraph" w:customStyle="1" w:styleId="4671FAAA17A74BD0AA15FBEF3C5CE2DE">
-    <w:name w:val="4671FAAA17A74BD0AA15FBEF3C5CE2DE"/>
-  </w:style>
-  <w:style w:type="paragraph" w:customStyle="1" w:styleId="AA2C1323A6BE4821974889F393AF6318">
-    <w:name w:val="AA2C1323A6BE4821974889F393AF6318"/>
-  </w:style>
-  <w:style w:type="paragraph" w:customStyle="1" w:styleId="558FCB71CAE64E1F861F0CEFE967EC0F">
-    <w:name w:val="558FCB71CAE64E1F861F0CEFE967EC0F"/>
-  </w:style>
-  <w:style w:type="paragraph" w:customStyle="1" w:styleId="7F466F33324F40C2AACD1D534FDE26A9">
-    <w:name w:val="7F466F33324F40C2AACD1D534FDE26A9"/>
-  </w:style>
-  <w:style w:type="paragraph" w:customStyle="1" w:styleId="7361466ABDE443B3B913D1A6E39A2C19">
-    <w:name w:val="7361466ABDE443B3B913D1A6E39A2C19"/>
-  </w:style>
-  <w:style w:type="paragraph" w:customStyle="1" w:styleId="00AFE218E07441EB8D268443FA25E460">
-    <w:name w:val="00AFE218E07441EB8D268443FA25E460"/>
-  </w:style>
-  <w:style w:type="paragraph" w:customStyle="1" w:styleId="45D5F53D65254F5B9F718921A127B046">
-    <w:name w:val="45D5F53D65254F5B9F718921A127B046"/>
-  </w:style>
-  <w:style w:type="paragraph" w:customStyle="1" w:styleId="37D7DCA0ED4B4E76A99AC1215A26CEBC">
-    <w:name w:val="37D7DCA0ED4B4E76A99AC1215A26CEBC"/>
-  </w:style>
-  <w:style w:type="paragraph" w:customStyle="1" w:styleId="E8546B49D48846BA9D103ABB285D78B8">
-    <w:name w:val="E8546B49D48846BA9D103ABB285D78B8"/>
-  </w:style>
-  <w:style w:type="paragraph" w:customStyle="1" w:styleId="90C3A28927F24FE881DBCF1B9650BE88">
-    <w:name w:val="90C3A28927F24FE881DBCF1B9650BE88"/>
-  </w:style>
-  <w:style w:type="paragraph" w:customStyle="1" w:styleId="9CA1D1CC6A00479C82FAF3A9260BBEAA">
-    <w:name w:val="9CA1D1CC6A00479C82FAF3A9260BBEAA"/>
-  </w:style>
-  <w:style w:type="paragraph" w:customStyle="1" w:styleId="A67E87F0D9B1407A91C526DE156E2124">
-    <w:name w:val="A67E87F0D9B1407A91C526DE156E2124"/>
-  </w:style>
-  <w:style w:type="paragraph" w:customStyle="1" w:styleId="3A283F949C0B415581ADEA3832EE902D">
-    <w:name w:val="3A283F949C0B415581ADEA3832EE902D"/>
-  </w:style>
-  <w:style w:type="paragraph" w:customStyle="1" w:styleId="A935CE8364DE4976BCF3874756204C41">
-    <w:name w:val="A935CE8364DE4976BCF3874756204C41"/>
-  </w:style>
-  <w:style w:type="paragraph" w:customStyle="1" w:styleId="FD4D14BAA4C44498BCBA9411EF093072">
-    <w:name w:val="FD4D14BAA4C44498BCBA9411EF093072"/>
-  </w:style>
-  <w:style w:type="paragraph" w:customStyle="1" w:styleId="B748683676D743088830B81EE76D7FD6">
-    <w:name w:val="B748683676D743088830B81EE76D7FD6"/>
-  </w:style>
-  <w:style w:type="paragraph" w:customStyle="1" w:styleId="ED92C5C930C7440EA2515E3B3B13BFD2">
-    <w:name w:val="ED92C5C930C7440EA2515E3B3B13BFD2"/>
-  </w:style>
-  <w:style w:type="paragraph" w:customStyle="1" w:styleId="DAF23B6E59D1444DB7A8A836AE2BAF6D">
-    <w:name w:val="DAF23B6E59D1444DB7A8A836AE2BAF6D"/>
-  </w:style>
-  <w:style w:type="paragraph" w:customStyle="1" w:styleId="38B4655A5AE548A7998B5B4D569152C9">
-    <w:name w:val="38B4655A5AE548A7998B5B4D569152C9"/>
-  </w:style>
-  <w:style w:type="paragraph" w:customStyle="1" w:styleId="9470940093FD486681F6BB57268A0308">
-    <w:name w:val="9470940093FD486681F6BB57268A0308"/>
-  </w:style>
-  <w:style w:type="paragraph" w:customStyle="1" w:styleId="F01DED069B324C968A5F56C5045FEC4D">
-    <w:name w:val="F01DED069B324C968A5F56C5045FEC4D"/>
-  </w:style>
-  <w:style w:type="paragraph" w:customStyle="1" w:styleId="B2A93D3D73A8497A8E7AA809314AE462">
-    <w:name w:val="B2A93D3D73A8497A8E7AA809314AE462"/>
-  </w:style>
-  <w:style w:type="paragraph" w:customStyle="1" w:styleId="A7098B97412F4479ACD9232BA87B8F98">
-    <w:name w:val="A7098B97412F4479ACD9232BA87B8F98"/>
-  </w:style>
-  <w:style w:type="paragraph" w:customStyle="1" w:styleId="6B9632DF6968482EBBD4BCB3FA942356">
-    <w:name w:val="6B9632DF6968482EBBD4BCB3FA942356"/>
-  </w:style>
-  <w:style w:type="paragraph" w:customStyle="1" w:styleId="5D121F7CC2EC41FAB16529E5C80B4324">
-    <w:name w:val="5D121F7CC2EC41FAB16529E5C80B4324"/>
-  </w:style>
-  <w:style w:type="paragraph" w:customStyle="1" w:styleId="31BDABA7E2744FADB00C91E9A8413328">
-    <w:name w:val="31BDABA7E2744FADB00C91E9A8413328"/>
-  </w:style>
-  <w:style w:type="paragraph" w:customStyle="1" w:styleId="6FF7A06455CF4E588F0A16E7ABB442FA">
-    <w:name w:val="6FF7A06455CF4E588F0A16E7ABB442FA"/>
-  </w:style>
-  <w:style w:type="paragraph" w:customStyle="1" w:styleId="9965A4D13CBA47B0B57FCE8F2849A452">
-    <w:name w:val="9965A4D13CBA47B0B57FCE8F2849A452"/>
-  </w:style>
-  <w:style w:type="paragraph" w:customStyle="1" w:styleId="59656869D739492BB24252C7CC1A6B77">
-    <w:name w:val="59656869D739492BB24252C7CC1A6B77"/>
-  </w:style>
-  <w:style w:type="paragraph" w:customStyle="1" w:styleId="B0A25648C17B41E5AD9A88E8D2731F65">
-    <w:name w:val="B0A25648C17B41E5AD9A88E8D2731F65"/>
-  </w:style>
-  <w:style w:type="paragraph" w:customStyle="1" w:styleId="7ABCCCE2053A4131A47986368584FF1B">
-    <w:name w:val="7ABCCCE2053A4131A47986368584FF1B"/>
-  </w:style>
   <w:style w:type="paragraph" w:customStyle="1" w:styleId="D75B88787A894A6A8B3343B394579E29">
     <w:name w:val="D75B88787A894A6A8B3343B394579E29"/>
   </w:style>
   <w:style w:type="paragraph" w:customStyle="1" w:styleId="5BAF492B9AE04997A55C1571A0320BFA">
     <w:name w:val="5BAF492B9AE04997A55C1571A0320BFA"/>
-  </w:style>
-  <w:style w:type="paragraph" w:customStyle="1" w:styleId="3594DE8E0DE64FBDB0A39088AF75A8E7">
-    <w:name w:val="3594DE8E0DE64FBDB0A39088AF75A8E7"/>
-  </w:style>
-  <w:style w:type="paragraph" w:customStyle="1" w:styleId="161B8D394C354CD9AD753057A61BF079">
-    <w:name w:val="161B8D394C354CD9AD753057A61BF079"/>
-  </w:style>
-  <w:style w:type="paragraph" w:customStyle="1" w:styleId="CDA7EA048AFF407F94D786F72A571C9A">
-    <w:name w:val="CDA7EA048AFF407F94D786F72A571C9A"/>
-  </w:style>
-  <w:style w:type="paragraph" w:customStyle="1" w:styleId="3A09351157F44CABBDA15EF27B946CEB">
-    <w:name w:val="3A09351157F44CABBDA15EF27B946CEB"/>
-  </w:style>
-  <w:style w:type="paragraph" w:customStyle="1" w:styleId="96D007A7D8A549D9B343025AC8F9A70B">
-    <w:name w:val="96D007A7D8A549D9B343025AC8F9A70B"/>
-  </w:style>
-  <w:style w:type="paragraph" w:customStyle="1" w:styleId="CE840154D3574735B7EA48D2AE94EF92">
-    <w:name w:val="CE840154D3574735B7EA48D2AE94EF92"/>
-  </w:style>
-  <w:style w:type="paragraph" w:customStyle="1" w:styleId="029B0976438B4C2EB71FBF8C71877B75">
-    <w:name w:val="029B0976438B4C2EB71FBF8C71877B75"/>
-  </w:style>
-  <w:style w:type="paragraph" w:customStyle="1" w:styleId="40A2D18AE1424F0EBDEC84B2C8A465FE">
-    <w:name w:val="40A2D18AE1424F0EBDEC84B2C8A465FE"/>
-  </w:style>
-  <w:style w:type="paragraph" w:customStyle="1" w:styleId="B28006825AA84562AC0FAA580B0FB770">
-    <w:name w:val="B28006825AA84562AC0FAA580B0FB770"/>
-  </w:style>
-  <w:style w:type="paragraph" w:customStyle="1" w:styleId="426B83D0AF7945D3A3BA8951E80E1E47">
-    <w:name w:val="426B83D0AF7945D3A3BA8951E80E1E47"/>
-  </w:style>
-  <w:style w:type="paragraph" w:customStyle="1" w:styleId="266D2B348DE04C518F2FAEC51839884B">
-    <w:name w:val="266D2B348DE04C518F2FAEC51839884B"/>
-  </w:style>
-  <w:style w:type="paragraph" w:customStyle="1" w:styleId="A2BEED80E5F6416DAB12173845B87B27">
-    <w:name w:val="A2BEED80E5F6416DAB12173845B87B27"/>
-  </w:style>
-  <w:style w:type="paragraph" w:customStyle="1" w:styleId="207C297DFFF54FB7B963EB7E45894E2B">
-    <w:name w:val="207C297DFFF54FB7B963EB7E45894E2B"/>
-  </w:style>
-  <w:style w:type="paragraph" w:customStyle="1" w:styleId="F95602860BE94838993C4E51C3E38BCD">
-    <w:name w:val="F95602860BE94838993C4E51C3E38BCD"/>
-  </w:style>
-  <w:style w:type="paragraph" w:customStyle="1" w:styleId="651162543E6241A485DD5F2A611A94B2">
-    <w:name w:val="651162543E6241A485DD5F2A611A94B2"/>
-  </w:style>
-  <w:style w:type="paragraph" w:customStyle="1" w:styleId="B91EE22EDDCD409E825BAE74F4593CD0">
-    <w:name w:val="B91EE22EDDCD409E825BAE74F4593CD0"/>
-  </w:style>
-  <w:style w:type="paragraph" w:customStyle="1" w:styleId="6F5499897F2B4B70804F3EA4A5482157">
-    <w:name w:val="6F5499897F2B4B70804F3EA4A5482157"/>
-  </w:style>
-  <w:style w:type="paragraph" w:customStyle="1" w:styleId="758ADBAA0F5F4DA789815E9A66CB57B6">
-    <w:name w:val="758ADBAA0F5F4DA789815E9A66CB57B6"/>
-  </w:style>
-  <w:style w:type="paragraph" w:customStyle="1" w:styleId="5A96FA89AD444C7E92DAC5342EFBB13F">
-    <w:name w:val="5A96FA89AD444C7E92DAC5342EFBB13F"/>
-  </w:style>
-  <w:style w:type="paragraph" w:customStyle="1" w:styleId="9EA2C8EFA44940D582353750D25D8322">
-    <w:name w:val="9EA2C8EFA44940D582353750D25D8322"/>
-  </w:style>
-  <w:style w:type="paragraph" w:customStyle="1" w:styleId="2635BB5EB0C640C5839E4F48B62F1B66">
-    <w:name w:val="2635BB5EB0C640C5839E4F48B62F1B66"/>
-  </w:style>
-  <w:style w:type="paragraph" w:customStyle="1" w:styleId="804A311D5FE24773B81A90F86704DAE1">
-    <w:name w:val="804A311D5FE24773B81A90F86704DAE1"/>
-  </w:style>
-  <w:style w:type="paragraph" w:customStyle="1" w:styleId="A8D59EF8284E49E0A3C746746E12F5B6">
-    <w:name w:val="A8D59EF8284E49E0A3C746746E12F5B6"/>
-  </w:style>
-  <w:style w:type="paragraph" w:customStyle="1" w:styleId="393F984C42FA4EEC8693DD430F43433D">
-    <w:name w:val="393F984C42FA4EEC8693DD430F43433D"/>
-    <w:rsid w:val="00860E13"/>
-  </w:style>
-  <w:style w:type="paragraph" w:customStyle="1" w:styleId="4455CB0F553D4F23910FE77D2F954BB4">
-    <w:name w:val="4455CB0F553D4F23910FE77D2F954BB4"/>
-    <w:rsid w:val="00570EFB"/>
   </w:style>
   <w:style w:type="paragraph" w:customStyle="1" w:styleId="8885ACA03A474ED5A66A65533D9EE88E">
     <w:name w:val="8885ACA03A474ED5A66A65533D9EE88E"/>
@@ -4207,22 +3703,6 @@
   </w:style>
   <w:style w:type="paragraph" w:customStyle="1" w:styleId="B5AAFCDD376B4E2FA127909D08D10AAE">
     <w:name w:val="B5AAFCDD376B4E2FA127909D08D10AAE"/>
-    <w:rsid w:val="00570EFB"/>
-  </w:style>
-  <w:style w:type="paragraph" w:customStyle="1" w:styleId="4907A0D24CB342BE8443E17365DA4DAC">
-    <w:name w:val="4907A0D24CB342BE8443E17365DA4DAC"/>
-    <w:rsid w:val="00570EFB"/>
-  </w:style>
-  <w:style w:type="paragraph" w:customStyle="1" w:styleId="89B9A5B1A9EE4B7E906E6C27A3CE804F">
-    <w:name w:val="89B9A5B1A9EE4B7E906E6C27A3CE804F"/>
-    <w:rsid w:val="00570EFB"/>
-  </w:style>
-  <w:style w:type="paragraph" w:customStyle="1" w:styleId="5D4B87A302B744BD817355E0339EC1C0">
-    <w:name w:val="5D4B87A302B744BD817355E0339EC1C0"/>
-    <w:rsid w:val="00570EFB"/>
-  </w:style>
-  <w:style w:type="paragraph" w:customStyle="1" w:styleId="182F2AD530FE4ECBA518BAB03ECEACE3">
-    <w:name w:val="182F2AD530FE4ECBA518BAB03ECEACE3"/>
     <w:rsid w:val="00570EFB"/>
   </w:style>
   <w:style w:type="paragraph" w:customStyle="1" w:styleId="C1983EB1CA52498DAEC810EFA935F226">
@@ -4445,6 +3925,24 @@
 </file>
 
 <file path=customXml/item1.xml><?xml version="1.0" encoding="utf-8"?>
+<p:properties xmlns:p="http://schemas.microsoft.com/office/2006/metadata/properties" xmlns:xsi="http://www.w3.org/2001/XMLSchema-instance" xmlns:pc="http://schemas.microsoft.com/office/infopath/2007/PartnerControls">
+  <documentManagement>
+    <Status xmlns="71af3243-3dd4-4a8d-8c0d-dd76da1f02a5">Not started</Status>
+    <MediaServiceKeyPoints xmlns="71af3243-3dd4-4a8d-8c0d-dd76da1f02a5" xsi:nil="true"/>
+  </documentManagement>
+</p:properties>
+</file>
+
+<file path=customXml/item2.xml><?xml version="1.0" encoding="utf-8"?>
+<?mso-contentType ?>
+<FormTemplates xmlns="http://schemas.microsoft.com/sharepoint/v3/contenttype/forms">
+  <Display>DocumentLibraryForm</Display>
+  <Edit>DocumentLibraryForm</Edit>
+  <New>DocumentLibraryForm</New>
+</FormTemplates>
+</file>
+
+<file path=customXml/item3.xml><?xml version="1.0" encoding="utf-8"?>
 <ct:contentTypeSchema xmlns:ct="http://schemas.microsoft.com/office/2006/metadata/contentType" xmlns:ma="http://schemas.microsoft.com/office/2006/metadata/properties/metaAttributes" ct:_="" ma:_="" ma:contentTypeName="Document" ma:contentTypeID="0x01010079F111ED35F8CC479449609E8A0923A6" ma:contentTypeVersion="12" ma:contentTypeDescription="Create a new document." ma:contentTypeScope="" ma:versionID="426e97fa315356fffbdcd9876fe988c2">
   <xsd:schema xmlns:xsd="http://www.w3.org/2001/XMLSchema" xmlns:xs="http://www.w3.org/2001/XMLSchema" xmlns:p="http://schemas.microsoft.com/office/2006/metadata/properties" xmlns:ns2="71af3243-3dd4-4a8d-8c0d-dd76da1f02a5" xmlns:ns3="16c05727-aa75-4e4a-9b5f-8a80a1165891" targetNamespace="http://schemas.microsoft.com/office/2006/metadata/properties" ma:root="true" ma:fieldsID="14b8f0def80e6d70ce3def20c90759ae" ns2:_="" ns3:_="">
     <xsd:import namespace="71af3243-3dd4-4a8d-8c0d-dd76da1f02a5"/>
@@ -4665,25 +4163,25 @@
 </ct:contentTypeSchema>
 </file>
 
-<file path=customXml/item2.xml><?xml version="1.0" encoding="utf-8"?>
-<?mso-contentType ?>
-<FormTemplates xmlns="http://schemas.microsoft.com/sharepoint/v3/contenttype/forms">
-  <Display>DocumentLibraryForm</Display>
-  <Edit>DocumentLibraryForm</Edit>
-  <New>DocumentLibraryForm</New>
-</FormTemplates>
+<file path=customXml/itemProps1.xml><?xml version="1.0" encoding="utf-8"?>
+<ds:datastoreItem xmlns:ds="http://schemas.openxmlformats.org/officeDocument/2006/customXml" ds:itemID="{54F1B61E-4E24-4B70-A19F-0092E1166AB4}">
+  <ds:schemaRefs>
+    <ds:schemaRef ds:uri="http://schemas.microsoft.com/office/2006/metadata/properties"/>
+    <ds:schemaRef ds:uri="http://schemas.microsoft.com/office/infopath/2007/PartnerControls"/>
+    <ds:schemaRef ds:uri="71af3243-3dd4-4a8d-8c0d-dd76da1f02a5"/>
+  </ds:schemaRefs>
+</ds:datastoreItem>
 </file>
 
-<file path=customXml/item3.xml><?xml version="1.0" encoding="utf-8"?>
-<p:properties xmlns:p="http://schemas.microsoft.com/office/2006/metadata/properties" xmlns:xsi="http://www.w3.org/2001/XMLSchema-instance" xmlns:pc="http://schemas.microsoft.com/office/infopath/2007/PartnerControls">
-  <documentManagement>
-    <Status xmlns="71af3243-3dd4-4a8d-8c0d-dd76da1f02a5">Not started</Status>
-    <MediaServiceKeyPoints xmlns="71af3243-3dd4-4a8d-8c0d-dd76da1f02a5" xsi:nil="true"/>
-  </documentManagement>
-</p:properties>
+<file path=customXml/itemProps2.xml><?xml version="1.0" encoding="utf-8"?>
+<ds:datastoreItem xmlns:ds="http://schemas.openxmlformats.org/officeDocument/2006/customXml" ds:itemID="{43100257-678D-4F1A-A316-8D9E825191C6}">
+  <ds:schemaRefs>
+    <ds:schemaRef ds:uri="http://schemas.microsoft.com/sharepoint/v3/contenttype/forms"/>
+  </ds:schemaRefs>
+</ds:datastoreItem>
 </file>
 
-<file path=customXml/itemProps1.xml><?xml version="1.0" encoding="utf-8"?>
+<file path=customXml/itemProps3.xml><?xml version="1.0" encoding="utf-8"?>
 <ds:datastoreItem xmlns:ds="http://schemas.openxmlformats.org/officeDocument/2006/customXml" ds:itemID="{8AF3B845-4FA5-4DD4-A83D-89059E47C84A}">
   <ds:schemaRefs>
     <ds:schemaRef ds:uri="http://schemas.microsoft.com/office/2006/metadata/contentType"/>
@@ -4700,22 +4198,4 @@
     <ds:schemaRef ds:uri="http://schemas.microsoft.com/internal/obd"/>
   </ds:schemaRefs>
 </ds:datastoreItem>
-</file>
-
-<file path=customXml/itemProps2.xml><?xml version="1.0" encoding="utf-8"?>
-<ds:datastoreItem xmlns:ds="http://schemas.openxmlformats.org/officeDocument/2006/customXml" ds:itemID="{43100257-678D-4F1A-A316-8D9E825191C6}">
-  <ds:schemaRefs>
-    <ds:schemaRef ds:uri="http://schemas.microsoft.com/sharepoint/v3/contenttype/forms"/>
-  </ds:schemaRefs>
-</ds:datastoreItem>
-</file>
-
-<file path=customXml/itemProps3.xml><?xml version="1.0" encoding="utf-8"?>
-<ds:datastoreItem xmlns:ds="http://schemas.openxmlformats.org/officeDocument/2006/customXml" ds:itemID="{54F1B61E-4E24-4B70-A19F-0092E1166AB4}">
-  <ds:schemaRefs>
-    <ds:schemaRef ds:uri="http://schemas.microsoft.com/office/2006/metadata/properties"/>
-    <ds:schemaRef ds:uri="http://schemas.microsoft.com/office/infopath/2007/PartnerControls"/>
-    <ds:schemaRef ds:uri="71af3243-3dd4-4a8d-8c0d-dd76da1f02a5"/>
-  </ds:schemaRefs>
-</ds:datastoreItem>
 </file>
</xml_diff>